<commit_message>
Added 2 new questions
</commit_message>
<xml_diff>
--- a/assignment-javascript-class.docx
+++ b/assignment-javascript-class.docx
@@ -31,7 +31,6 @@
         </w:rPr>
         <w:t xml:space="preserve">In this task we </w:t>
       </w:r>
-      <w:proofErr w:type="gramStart"/>
       <w:r>
         <w:rPr>
           <w:rFonts w:ascii="Segoe UI" w:hAnsi="Segoe UI" w:cs="Segoe UI"/>
@@ -53,7 +52,6 @@
         </w:rPr>
         <w:t>have</w:t>
       </w:r>
-      <w:proofErr w:type="gramEnd"/>
       <w:r>
         <w:rPr>
           <w:rFonts w:ascii="Segoe UI" w:hAnsi="Segoe UI" w:cs="Segoe UI"/>
@@ -109,7 +107,6 @@
         </w:rPr>
         <w:t>, and </w:t>
       </w:r>
-      <w:proofErr w:type="spellStart"/>
       <w:r>
         <w:rPr>
           <w:rFonts w:ascii="Courier New" w:hAnsi="Courier New" w:cs="Courier New"/>
@@ -119,29 +116,12 @@
         </w:rPr>
         <w:t>sideLength</w:t>
       </w:r>
-      <w:proofErr w:type="spellEnd"/>
       <w:r>
         <w:rPr>
           <w:rFonts w:ascii="Segoe UI" w:hAnsi="Segoe UI" w:cs="Segoe UI"/>
           <w:color w:val="1B1B1B"/>
         </w:rPr>
-        <w:t xml:space="preserve">. This class only models </w:t>
-      </w:r>
-      <w:proofErr w:type="gramStart"/>
-      <w:r>
-        <w:rPr>
-          <w:rFonts w:ascii="Segoe UI" w:hAnsi="Segoe UI" w:cs="Segoe UI"/>
-          <w:color w:val="1B1B1B"/>
-        </w:rPr>
-        <w:t>shapes</w:t>
-      </w:r>
-      <w:proofErr w:type="gramEnd"/>
-      <w:r>
-        <w:rPr>
-          <w:rFonts w:ascii="Segoe UI" w:hAnsi="Segoe UI" w:cs="Segoe UI"/>
-          <w:color w:val="1B1B1B"/>
-        </w:rPr>
-        <w:t xml:space="preserve"> for which all sides are the same length, like a square or an equilateral triangle.</w:t>
+        <w:t>. This class only models shapes for which all sides are the same length, like a square or an equilateral triangle.</w:t>
       </w:r>
     </w:p>
     <w:p>
@@ -233,7 +213,6 @@
         </w:rPr>
         <w:t>, and </w:t>
       </w:r>
-      <w:proofErr w:type="spellStart"/>
       <w:r>
         <w:rPr>
           <w:rFonts w:ascii="Courier New" w:eastAsia="Times New Roman" w:hAnsi="Courier New" w:cs="Courier New"/>
@@ -244,7 +223,6 @@
         </w:rPr>
         <w:t>sideLength</w:t>
       </w:r>
-      <w:proofErr w:type="spellEnd"/>
       <w:r>
         <w:rPr>
           <w:rFonts w:ascii="Segoe UI" w:eastAsia="Times New Roman" w:hAnsi="Segoe UI" w:cs="Segoe UI"/>
@@ -282,8 +260,6 @@
         </w:rPr>
         <w:t>Add a new method </w:t>
       </w:r>
-      <w:proofErr w:type="spellStart"/>
-      <w:proofErr w:type="gramStart"/>
       <w:r>
         <w:rPr>
           <w:rFonts w:ascii="Courier New" w:eastAsia="Times New Roman" w:hAnsi="Courier New" w:cs="Courier New"/>
@@ -292,29 +268,7 @@
           <w:szCs w:val="20"/>
           <w:lang w:eastAsia="en-IN"/>
         </w:rPr>
-        <w:t>calcPerimeter</w:t>
-      </w:r>
-      <w:proofErr w:type="spellEnd"/>
-      <w:r>
-        <w:rPr>
-          <w:rFonts w:ascii="Courier New" w:eastAsia="Times New Roman" w:hAnsi="Courier New" w:cs="Courier New"/>
-          <w:color w:val="1B1B1B"/>
-          <w:sz w:val="20"/>
-          <w:szCs w:val="20"/>
-          <w:lang w:eastAsia="en-IN"/>
-        </w:rPr>
-        <w:t>(</w:t>
-      </w:r>
-      <w:proofErr w:type="gramEnd"/>
-      <w:r>
-        <w:rPr>
-          <w:rFonts w:ascii="Courier New" w:eastAsia="Times New Roman" w:hAnsi="Courier New" w:cs="Courier New"/>
-          <w:color w:val="1B1B1B"/>
-          <w:sz w:val="20"/>
-          <w:szCs w:val="20"/>
-          <w:lang w:eastAsia="en-IN"/>
-        </w:rPr>
-        <w:t>)</w:t>
+        <w:t>calcPerimeter()</w:t>
       </w:r>
       <w:r>
         <w:rPr>
@@ -433,7 +387,6 @@
         </w:rPr>
         <w:t> and a </w:t>
       </w:r>
-      <w:proofErr w:type="spellStart"/>
       <w:r>
         <w:rPr>
           <w:rFonts w:ascii="Courier New" w:eastAsia="Times New Roman" w:hAnsi="Courier New" w:cs="Courier New"/>
@@ -444,7 +397,6 @@
         </w:rPr>
         <w:t>sideLength</w:t>
       </w:r>
-      <w:proofErr w:type="spellEnd"/>
       <w:r>
         <w:rPr>
           <w:rFonts w:ascii="Segoe UI" w:eastAsia="Times New Roman" w:hAnsi="Segoe UI" w:cs="Segoe UI"/>
@@ -502,8 +454,6 @@
         </w:rPr>
         <w:t>Call your </w:t>
       </w:r>
-      <w:proofErr w:type="spellStart"/>
-      <w:proofErr w:type="gramStart"/>
       <w:r>
         <w:rPr>
           <w:rFonts w:ascii="Courier New" w:eastAsia="Times New Roman" w:hAnsi="Courier New" w:cs="Courier New"/>
@@ -512,29 +462,7 @@
           <w:szCs w:val="20"/>
           <w:lang w:eastAsia="en-IN"/>
         </w:rPr>
-        <w:t>calcPerimeter</w:t>
-      </w:r>
-      <w:proofErr w:type="spellEnd"/>
-      <w:r>
-        <w:rPr>
-          <w:rFonts w:ascii="Courier New" w:eastAsia="Times New Roman" w:hAnsi="Courier New" w:cs="Courier New"/>
-          <w:color w:val="1B1B1B"/>
-          <w:sz w:val="20"/>
-          <w:szCs w:val="20"/>
-          <w:lang w:eastAsia="en-IN"/>
-        </w:rPr>
-        <w:t>(</w:t>
-      </w:r>
-      <w:proofErr w:type="gramEnd"/>
-      <w:r>
-        <w:rPr>
-          <w:rFonts w:ascii="Courier New" w:eastAsia="Times New Roman" w:hAnsi="Courier New" w:cs="Courier New"/>
-          <w:color w:val="1B1B1B"/>
-          <w:sz w:val="20"/>
-          <w:szCs w:val="20"/>
-          <w:lang w:eastAsia="en-IN"/>
-        </w:rPr>
-        <w:t>)</w:t>
+        <w:t>calcPerimeter()</w:t>
       </w:r>
       <w:r>
         <w:rPr>
@@ -653,7 +581,6 @@
         </w:rPr>
         <w:t> and a </w:t>
       </w:r>
-      <w:proofErr w:type="spellStart"/>
       <w:r>
         <w:rPr>
           <w:rFonts w:ascii="Courier New" w:eastAsia="Times New Roman" w:hAnsi="Courier New" w:cs="Courier New"/>
@@ -664,7 +591,6 @@
         </w:rPr>
         <w:t>sideLength</w:t>
       </w:r>
-      <w:proofErr w:type="spellEnd"/>
       <w:r>
         <w:rPr>
           <w:rFonts w:ascii="Segoe UI" w:eastAsia="Times New Roman" w:hAnsi="Segoe UI" w:cs="Segoe UI"/>
@@ -722,8 +648,6 @@
         </w:rPr>
         <w:t>Call </w:t>
       </w:r>
-      <w:proofErr w:type="spellStart"/>
-      <w:proofErr w:type="gramStart"/>
       <w:r>
         <w:rPr>
           <w:rFonts w:ascii="Courier New" w:eastAsia="Times New Roman" w:hAnsi="Courier New" w:cs="Courier New"/>
@@ -732,19 +656,7 @@
           <w:szCs w:val="20"/>
           <w:lang w:eastAsia="en-IN"/>
         </w:rPr>
-        <w:t>triangle.calcPerimeter</w:t>
-      </w:r>
-      <w:proofErr w:type="spellEnd"/>
-      <w:proofErr w:type="gramEnd"/>
-      <w:r>
-        <w:rPr>
-          <w:rFonts w:ascii="Courier New" w:eastAsia="Times New Roman" w:hAnsi="Courier New" w:cs="Courier New"/>
-          <w:color w:val="1B1B1B"/>
-          <w:sz w:val="20"/>
-          <w:szCs w:val="20"/>
-          <w:lang w:eastAsia="en-IN"/>
-        </w:rPr>
-        <w:t>()</w:t>
+        <w:t>triangle.calcPerimeter()</w:t>
       </w:r>
       <w:r>
         <w:rPr>
@@ -777,119 +689,7 @@
           <w:szCs w:val="24"/>
           <w:lang w:eastAsia="en-IN"/>
         </w:rPr>
-        <w:t xml:space="preserve">2.Create a Employee class </w:t>
-      </w:r>
-      <w:proofErr w:type="gramStart"/>
-      <w:r>
-        <w:rPr>
-          <w:rFonts w:ascii="Segoe UI" w:eastAsia="Times New Roman" w:hAnsi="Segoe UI" w:cs="Segoe UI"/>
-          <w:color w:val="1B1B1B"/>
-          <w:sz w:val="24"/>
-          <w:szCs w:val="24"/>
-          <w:lang w:eastAsia="en-IN"/>
-        </w:rPr>
-        <w:t>having  properties</w:t>
-      </w:r>
-      <w:proofErr w:type="gramEnd"/>
-      <w:r>
-        <w:rPr>
-          <w:rFonts w:ascii="Segoe UI" w:eastAsia="Times New Roman" w:hAnsi="Segoe UI" w:cs="Segoe UI"/>
-          <w:color w:val="1B1B1B"/>
-          <w:sz w:val="24"/>
-          <w:szCs w:val="24"/>
-          <w:lang w:eastAsia="en-IN"/>
-        </w:rPr>
-        <w:t xml:space="preserve"> </w:t>
-      </w:r>
-      <w:proofErr w:type="spellStart"/>
-      <w:r>
-        <w:rPr>
-          <w:rFonts w:ascii="Segoe UI" w:eastAsia="Times New Roman" w:hAnsi="Segoe UI" w:cs="Segoe UI"/>
-          <w:color w:val="1B1B1B"/>
-          <w:sz w:val="24"/>
-          <w:szCs w:val="24"/>
-          <w:lang w:eastAsia="en-IN"/>
-        </w:rPr>
-        <w:t>id,name,desg,dept,isMarried</w:t>
-      </w:r>
-      <w:proofErr w:type="spellEnd"/>
-      <w:r>
-        <w:rPr>
-          <w:rFonts w:ascii="Segoe UI" w:eastAsia="Times New Roman" w:hAnsi="Segoe UI" w:cs="Segoe UI"/>
-          <w:color w:val="1B1B1B"/>
-          <w:sz w:val="24"/>
-          <w:szCs w:val="24"/>
-          <w:lang w:eastAsia="en-IN"/>
-        </w:rPr>
-        <w:t xml:space="preserve"> ,</w:t>
-      </w:r>
-      <w:proofErr w:type="spellStart"/>
-      <w:r>
-        <w:rPr>
-          <w:rFonts w:ascii="Segoe UI" w:eastAsia="Times New Roman" w:hAnsi="Segoe UI" w:cs="Segoe UI"/>
-          <w:color w:val="1B1B1B"/>
-          <w:sz w:val="24"/>
-          <w:szCs w:val="24"/>
-          <w:lang w:eastAsia="en-IN"/>
-        </w:rPr>
-        <w:t>joiningDate</w:t>
-      </w:r>
-      <w:proofErr w:type="spellEnd"/>
-      <w:r>
-        <w:rPr>
-          <w:rFonts w:ascii="Segoe UI" w:eastAsia="Times New Roman" w:hAnsi="Segoe UI" w:cs="Segoe UI"/>
-          <w:color w:val="1B1B1B"/>
-          <w:sz w:val="24"/>
-          <w:szCs w:val="24"/>
-          <w:lang w:eastAsia="en-IN"/>
-        </w:rPr>
-        <w:t xml:space="preserve">. Create a method called </w:t>
-      </w:r>
-      <w:proofErr w:type="spellStart"/>
-      <w:proofErr w:type="gramStart"/>
-      <w:r>
-        <w:rPr>
-          <w:rFonts w:ascii="Segoe UI" w:eastAsia="Times New Roman" w:hAnsi="Segoe UI" w:cs="Segoe UI"/>
-          <w:color w:val="1B1B1B"/>
-          <w:sz w:val="24"/>
-          <w:szCs w:val="24"/>
-          <w:lang w:eastAsia="en-IN"/>
-        </w:rPr>
-        <w:t>showDetails</w:t>
-      </w:r>
-      <w:proofErr w:type="spellEnd"/>
-      <w:r>
-        <w:rPr>
-          <w:rFonts w:ascii="Segoe UI" w:eastAsia="Times New Roman" w:hAnsi="Segoe UI" w:cs="Segoe UI"/>
-          <w:color w:val="1B1B1B"/>
-          <w:sz w:val="24"/>
-          <w:szCs w:val="24"/>
-          <w:lang w:eastAsia="en-IN"/>
-        </w:rPr>
-        <w:t>(</w:t>
-      </w:r>
-      <w:proofErr w:type="gramEnd"/>
-      <w:r>
-        <w:rPr>
-          <w:rFonts w:ascii="Segoe UI" w:eastAsia="Times New Roman" w:hAnsi="Segoe UI" w:cs="Segoe UI"/>
-          <w:color w:val="1B1B1B"/>
-          <w:sz w:val="24"/>
-          <w:szCs w:val="24"/>
-          <w:lang w:eastAsia="en-IN"/>
-        </w:rPr>
-        <w:t xml:space="preserve">) that will show details of  the employee. Create another method named </w:t>
-      </w:r>
-      <w:proofErr w:type="spellStart"/>
-      <w:proofErr w:type="gramStart"/>
-      <w:r>
-        <w:rPr>
-          <w:rFonts w:ascii="Segoe UI" w:eastAsia="Times New Roman" w:hAnsi="Segoe UI" w:cs="Segoe UI"/>
-          <w:color w:val="1B1B1B"/>
-          <w:sz w:val="24"/>
-          <w:szCs w:val="24"/>
-          <w:lang w:eastAsia="en-IN"/>
-        </w:rPr>
-        <w:t>showAll</w:t>
+        <w:t>2.Create a Employee class having  properties id,name,desg,dept,isMarried ,joiningDate. Create a method called showDetails() that will show details of  the employee. Create another method named showAll</w:t>
       </w:r>
       <w:r>
         <w:rPr>
@@ -909,127 +709,17 @@
           <w:szCs w:val="24"/>
           <w:lang w:eastAsia="en-IN"/>
         </w:rPr>
-        <w:t>Details</w:t>
-      </w:r>
-      <w:proofErr w:type="spellEnd"/>
-      <w:r>
-        <w:rPr>
-          <w:rFonts w:ascii="Segoe UI" w:eastAsia="Times New Roman" w:hAnsi="Segoe UI" w:cs="Segoe UI"/>
-          <w:color w:val="1B1B1B"/>
-          <w:sz w:val="24"/>
-          <w:szCs w:val="24"/>
-          <w:lang w:eastAsia="en-IN"/>
-        </w:rPr>
-        <w:t>(</w:t>
-      </w:r>
-      <w:proofErr w:type="gramEnd"/>
-      <w:r>
-        <w:rPr>
-          <w:rFonts w:ascii="Segoe UI" w:eastAsia="Times New Roman" w:hAnsi="Segoe UI" w:cs="Segoe UI"/>
-          <w:color w:val="1B1B1B"/>
-          <w:sz w:val="24"/>
-          <w:szCs w:val="24"/>
-          <w:lang w:eastAsia="en-IN"/>
-        </w:rPr>
-        <w:t>) that will show details of all the objects(note. Create 5 objects here) in tabular format like.</w:t>
-      </w:r>
-      <w:r>
-        <w:rPr>
-          <w:rFonts w:ascii="Segoe UI" w:eastAsia="Times New Roman" w:hAnsi="Segoe UI" w:cs="Segoe UI"/>
-          <w:color w:val="1B1B1B"/>
-          <w:sz w:val="24"/>
-          <w:szCs w:val="24"/>
-          <w:lang w:eastAsia="en-IN"/>
-        </w:rPr>
-        <w:t xml:space="preserve"> Create a </w:t>
-      </w:r>
-      <w:proofErr w:type="spellStart"/>
-      <w:r>
-        <w:rPr>
-          <w:rFonts w:ascii="Segoe UI" w:eastAsia="Times New Roman" w:hAnsi="Segoe UI" w:cs="Segoe UI"/>
-          <w:color w:val="1B1B1B"/>
-          <w:sz w:val="24"/>
-          <w:szCs w:val="24"/>
-          <w:lang w:eastAsia="en-IN"/>
-        </w:rPr>
-        <w:t>swipeIn</w:t>
-      </w:r>
-      <w:proofErr w:type="spellEnd"/>
-      <w:r>
-        <w:rPr>
-          <w:rFonts w:ascii="Segoe UI" w:eastAsia="Times New Roman" w:hAnsi="Segoe UI" w:cs="Segoe UI"/>
-          <w:color w:val="1B1B1B"/>
-          <w:sz w:val="24"/>
-          <w:szCs w:val="24"/>
-          <w:lang w:eastAsia="en-IN"/>
-        </w:rPr>
-        <w:t xml:space="preserve"> </w:t>
-      </w:r>
-      <w:proofErr w:type="gramStart"/>
-      <w:r>
-        <w:rPr>
-          <w:rFonts w:ascii="Segoe UI" w:eastAsia="Times New Roman" w:hAnsi="Segoe UI" w:cs="Segoe UI"/>
-          <w:color w:val="1B1B1B"/>
-          <w:sz w:val="24"/>
-          <w:szCs w:val="24"/>
-          <w:lang w:eastAsia="en-IN"/>
-        </w:rPr>
-        <w:t>function(</w:t>
-      </w:r>
-      <w:proofErr w:type="gramEnd"/>
-      <w:r>
-        <w:rPr>
-          <w:rFonts w:ascii="Segoe UI" w:eastAsia="Times New Roman" w:hAnsi="Segoe UI" w:cs="Segoe UI"/>
-          <w:color w:val="1B1B1B"/>
-          <w:sz w:val="24"/>
-          <w:szCs w:val="24"/>
-          <w:lang w:eastAsia="en-IN"/>
-        </w:rPr>
-        <w:t xml:space="preserve">Note: here use object </w:t>
-      </w:r>
-      <w:proofErr w:type="spellStart"/>
-      <w:r>
-        <w:rPr>
-          <w:rFonts w:ascii="Segoe UI" w:eastAsia="Times New Roman" w:hAnsi="Segoe UI" w:cs="Segoe UI"/>
-          <w:color w:val="1B1B1B"/>
-          <w:sz w:val="24"/>
-          <w:szCs w:val="24"/>
-          <w:lang w:eastAsia="en-IN"/>
-        </w:rPr>
-        <w:t>destructuring</w:t>
-      </w:r>
-      <w:proofErr w:type="spellEnd"/>
-      <w:r>
-        <w:rPr>
-          <w:rFonts w:ascii="Segoe UI" w:eastAsia="Times New Roman" w:hAnsi="Segoe UI" w:cs="Segoe UI"/>
-          <w:color w:val="1B1B1B"/>
-          <w:sz w:val="24"/>
-          <w:szCs w:val="24"/>
-          <w:lang w:eastAsia="en-IN"/>
-        </w:rPr>
-        <w:t xml:space="preserve"> ) to show  </w:t>
-      </w:r>
-      <w:proofErr w:type="spellStart"/>
-      <w:r>
-        <w:rPr>
-          <w:rFonts w:ascii="Segoe UI" w:eastAsia="Times New Roman" w:hAnsi="Segoe UI" w:cs="Segoe UI"/>
-          <w:color w:val="1B1B1B"/>
-          <w:sz w:val="24"/>
-          <w:szCs w:val="24"/>
-          <w:lang w:eastAsia="en-IN"/>
-        </w:rPr>
-        <w:t>id,name,dept</w:t>
-      </w:r>
-      <w:proofErr w:type="spellEnd"/>
-      <w:r>
-        <w:rPr>
-          <w:rFonts w:ascii="Segoe UI" w:eastAsia="Times New Roman" w:hAnsi="Segoe UI" w:cs="Segoe UI"/>
-          <w:color w:val="1B1B1B"/>
-          <w:sz w:val="24"/>
-          <w:szCs w:val="24"/>
-          <w:lang w:eastAsia="en-IN"/>
-        </w:rPr>
-        <w:t xml:space="preserve"> properties only.</w:t>
+        <w:t>Details() that will show details of all the objects(note. Create 5 objects here) in tabular format like.</w:t>
+      </w:r>
+      <w:r>
+        <w:rPr>
+          <w:rFonts w:ascii="Segoe UI" w:eastAsia="Times New Roman" w:hAnsi="Segoe UI" w:cs="Segoe UI"/>
+          <w:color w:val="1B1B1B"/>
+          <w:sz w:val="24"/>
+          <w:szCs w:val="24"/>
+          <w:lang w:eastAsia="en-IN"/>
+        </w:rPr>
+        <w:t xml:space="preserve"> Create a swipeIn function(Note: here use object destructuring ) to show  id,name,dept properties only.</w:t>
       </w:r>
     </w:p>
     <w:p>
@@ -1055,64 +745,8 @@
           <w:szCs w:val="24"/>
           <w:lang w:eastAsia="en-IN"/>
         </w:rPr>
-        <w:t xml:space="preserve">ID Name Dept </w:t>
-      </w:r>
-      <w:proofErr w:type="spellStart"/>
-      <w:r>
-        <w:rPr>
-          <w:rFonts w:ascii="Segoe UI" w:eastAsia="Times New Roman" w:hAnsi="Segoe UI" w:cs="Segoe UI"/>
-          <w:color w:val="1B1B1B"/>
-          <w:sz w:val="24"/>
-          <w:szCs w:val="24"/>
-          <w:lang w:eastAsia="en-IN"/>
-        </w:rPr>
-        <w:t>Desg</w:t>
-      </w:r>
-      <w:proofErr w:type="spellEnd"/>
-      <w:r>
-        <w:rPr>
-          <w:rFonts w:ascii="Segoe UI" w:eastAsia="Times New Roman" w:hAnsi="Segoe UI" w:cs="Segoe UI"/>
-          <w:color w:val="1B1B1B"/>
-          <w:sz w:val="24"/>
-          <w:szCs w:val="24"/>
-          <w:lang w:eastAsia="en-IN"/>
-        </w:rPr>
-        <w:t xml:space="preserve"> </w:t>
-      </w:r>
-      <w:proofErr w:type="spellStart"/>
-      <w:r>
-        <w:rPr>
-          <w:rFonts w:ascii="Segoe UI" w:eastAsia="Times New Roman" w:hAnsi="Segoe UI" w:cs="Segoe UI"/>
-          <w:color w:val="1B1B1B"/>
-          <w:sz w:val="24"/>
-          <w:szCs w:val="24"/>
-          <w:lang w:eastAsia="en-IN"/>
-        </w:rPr>
-        <w:t>isMarried</w:t>
-      </w:r>
-      <w:proofErr w:type="spellEnd"/>
-      <w:r>
-        <w:rPr>
-          <w:rFonts w:ascii="Segoe UI" w:eastAsia="Times New Roman" w:hAnsi="Segoe UI" w:cs="Segoe UI"/>
-          <w:color w:val="1B1B1B"/>
-          <w:sz w:val="24"/>
-          <w:szCs w:val="24"/>
-          <w:lang w:eastAsia="en-IN"/>
-        </w:rPr>
-        <w:t xml:space="preserve"> </w:t>
-      </w:r>
-      <w:proofErr w:type="spellStart"/>
-      <w:r>
-        <w:rPr>
-          <w:rFonts w:ascii="Segoe UI" w:eastAsia="Times New Roman" w:hAnsi="Segoe UI" w:cs="Segoe UI"/>
-          <w:color w:val="1B1B1B"/>
-          <w:sz w:val="24"/>
-          <w:szCs w:val="24"/>
-          <w:lang w:eastAsia="en-IN"/>
-        </w:rPr>
-        <w:t>joiningDate</w:t>
-      </w:r>
-      <w:proofErr w:type="spellEnd"/>
+        <w:t>ID Name Dept Desg isMarried joiningDate</w:t>
+      </w:r>
     </w:p>
     <w:p>
       <w:pPr>
@@ -1187,7 +821,6 @@
           <w:lang w:eastAsia="en-IN"/>
         </w:rPr>
       </w:pPr>
-      <w:proofErr w:type="gramStart"/>
       <w:r>
         <w:rPr>
           <w:rFonts w:ascii="Segoe UI" w:eastAsia="Times New Roman" w:hAnsi="Segoe UI" w:cs="Segoe UI"/>
@@ -1198,7 +831,171 @@
         </w:rPr>
         <w:t>BAR  IT</w:t>
       </w:r>
-      <w:proofErr w:type="gramEnd"/>
+    </w:p>
+    <w:p>
+      <w:pPr>
+        <w:shd w:val="clear" w:color="auto" w:fill="FFFFFF"/>
+        <w:spacing w:before="100" w:beforeAutospacing="1" w:after="100" w:afterAutospacing="1" w:line="240" w:lineRule="auto"/>
+        <w:rPr>
+          <w:rFonts w:ascii="Segoe UI" w:eastAsia="Times New Roman" w:hAnsi="Segoe UI" w:cs="Segoe UI"/>
+          <w:color w:val="1B1B1B"/>
+          <w:sz w:val="24"/>
+          <w:szCs w:val="24"/>
+          <w:lang w:eastAsia="en-IN"/>
+        </w:rPr>
+      </w:pPr>
+    </w:p>
+    <w:p>
+      <w:pPr>
+        <w:shd w:val="clear" w:color="auto" w:fill="FFFFFF"/>
+        <w:spacing w:before="100" w:beforeAutospacing="1" w:after="100" w:afterAutospacing="1" w:line="240" w:lineRule="auto"/>
+        <w:rPr>
+          <w:rFonts w:ascii="Segoe UI" w:eastAsia="Times New Roman" w:hAnsi="Segoe UI" w:cs="Segoe UI"/>
+          <w:color w:val="1B1B1B"/>
+          <w:sz w:val="24"/>
+          <w:szCs w:val="24"/>
+          <w:lang w:eastAsia="en-IN"/>
+        </w:rPr>
+      </w:pPr>
+      <w:r>
+        <w:rPr>
+          <w:rFonts w:ascii="Segoe UI" w:eastAsia="Times New Roman" w:hAnsi="Segoe UI" w:cs="Segoe UI"/>
+          <w:color w:val="1B1B1B"/>
+          <w:sz w:val="24"/>
+          <w:szCs w:val="24"/>
+          <w:lang w:eastAsia="en-IN"/>
+        </w:rPr>
+        <w:t>3. Create a class A having constructor taking 2 number arguments. Create a class B that is extending class A. Class B is having 3 number arguments. Create a class C that is inherited from(extends) class B.  Now create one object of class C, so that all the class constructor should get called.(Note: Every class constructor should have a console.log method)</w:t>
+      </w:r>
+    </w:p>
+    <w:p>
+      <w:pPr>
+        <w:shd w:val="clear" w:color="auto" w:fill="FFFFFF"/>
+        <w:spacing w:before="100" w:beforeAutospacing="1" w:after="100" w:afterAutospacing="1" w:line="240" w:lineRule="auto"/>
+        <w:rPr>
+          <w:rFonts w:ascii="Segoe UI" w:eastAsia="Times New Roman" w:hAnsi="Segoe UI" w:cs="Segoe UI"/>
+          <w:color w:val="1B1B1B"/>
+          <w:sz w:val="24"/>
+          <w:szCs w:val="24"/>
+          <w:lang w:eastAsia="en-IN"/>
+        </w:rPr>
+      </w:pPr>
+      <w:r>
+        <w:rPr>
+          <w:rFonts w:ascii="Segoe UI" w:eastAsia="Times New Roman" w:hAnsi="Segoe UI" w:cs="Segoe UI"/>
+          <w:color w:val="1B1B1B"/>
+          <w:sz w:val="24"/>
+          <w:szCs w:val="24"/>
+          <w:lang w:eastAsia="en-IN"/>
+        </w:rPr>
+        <w:t xml:space="preserve">4. Create a Book class and a Author class. </w:t>
+      </w:r>
+    </w:p>
+    <w:p>
+      <w:pPr>
+        <w:shd w:val="clear" w:color="auto" w:fill="FFFFFF"/>
+        <w:spacing w:before="100" w:beforeAutospacing="1" w:after="100" w:afterAutospacing="1" w:line="240" w:lineRule="auto"/>
+        <w:rPr>
+          <w:rFonts w:ascii="Segoe UI" w:eastAsia="Times New Roman" w:hAnsi="Segoe UI" w:cs="Segoe UI"/>
+          <w:color w:val="1B1B1B"/>
+          <w:sz w:val="24"/>
+          <w:szCs w:val="24"/>
+          <w:lang w:eastAsia="en-IN"/>
+        </w:rPr>
+      </w:pPr>
+      <w:r>
+        <w:rPr>
+          <w:rFonts w:ascii="Segoe UI" w:eastAsia="Times New Roman" w:hAnsi="Segoe UI" w:cs="Segoe UI"/>
+          <w:color w:val="1B1B1B"/>
+          <w:sz w:val="24"/>
+          <w:szCs w:val="24"/>
+          <w:lang w:eastAsia="en-IN"/>
+        </w:rPr>
+        <w:t>Author class constructor will take authorid,name,bookid,contactno,address as argument.</w:t>
+      </w:r>
+    </w:p>
+    <w:p>
+      <w:pPr>
+        <w:shd w:val="clear" w:color="auto" w:fill="FFFFFF"/>
+        <w:spacing w:before="100" w:beforeAutospacing="1" w:after="100" w:afterAutospacing="1" w:line="240" w:lineRule="auto"/>
+        <w:rPr>
+          <w:rFonts w:ascii="Segoe UI" w:eastAsia="Times New Roman" w:hAnsi="Segoe UI" w:cs="Segoe UI"/>
+          <w:color w:val="1B1B1B"/>
+          <w:sz w:val="24"/>
+          <w:szCs w:val="24"/>
+          <w:lang w:eastAsia="en-IN"/>
+        </w:rPr>
+      </w:pPr>
+      <w:r>
+        <w:rPr>
+          <w:rFonts w:ascii="Segoe UI" w:eastAsia="Times New Roman" w:hAnsi="Segoe UI" w:cs="Segoe UI"/>
+          <w:color w:val="1B1B1B"/>
+          <w:sz w:val="24"/>
+          <w:szCs w:val="24"/>
+          <w:lang w:eastAsia="en-IN"/>
+        </w:rPr>
+        <w:lastRenderedPageBreak/>
+        <w:t>Book class constructor will take bookid,bookname,authorid,publicationname,publisheddate as argument.</w:t>
+      </w:r>
+    </w:p>
+    <w:p>
+      <w:pPr>
+        <w:shd w:val="clear" w:color="auto" w:fill="FFFFFF"/>
+        <w:spacing w:before="100" w:beforeAutospacing="1" w:after="100" w:afterAutospacing="1" w:line="240" w:lineRule="auto"/>
+        <w:rPr>
+          <w:rFonts w:ascii="Segoe UI" w:eastAsia="Times New Roman" w:hAnsi="Segoe UI" w:cs="Segoe UI"/>
+          <w:color w:val="1B1B1B"/>
+          <w:sz w:val="24"/>
+          <w:szCs w:val="24"/>
+          <w:lang w:eastAsia="en-IN"/>
+        </w:rPr>
+      </w:pPr>
+      <w:r>
+        <w:rPr>
+          <w:rFonts w:ascii="Segoe UI" w:eastAsia="Times New Roman" w:hAnsi="Segoe UI" w:cs="Segoe UI"/>
+          <w:color w:val="1B1B1B"/>
+          <w:sz w:val="24"/>
+          <w:szCs w:val="24"/>
+          <w:lang w:eastAsia="en-IN"/>
+        </w:rPr>
+        <w:t>Create  method in book class: showDetails()</w:t>
+      </w:r>
+    </w:p>
+    <w:p>
+      <w:pPr>
+        <w:shd w:val="clear" w:color="auto" w:fill="FFFFFF"/>
+        <w:spacing w:before="100" w:beforeAutospacing="1" w:after="100" w:afterAutospacing="1" w:line="240" w:lineRule="auto"/>
+        <w:rPr>
+          <w:rFonts w:ascii="Segoe UI" w:eastAsia="Times New Roman" w:hAnsi="Segoe UI" w:cs="Segoe UI"/>
+          <w:color w:val="1B1B1B"/>
+          <w:sz w:val="24"/>
+          <w:szCs w:val="24"/>
+          <w:lang w:eastAsia="en-IN"/>
+        </w:rPr>
+      </w:pPr>
+      <w:r>
+        <w:rPr>
+          <w:rFonts w:ascii="Segoe UI" w:eastAsia="Times New Roman" w:hAnsi="Segoe UI" w:cs="Segoe UI"/>
+          <w:color w:val="1B1B1B"/>
+          <w:sz w:val="24"/>
+          <w:szCs w:val="24"/>
+          <w:lang w:eastAsia="en-IN"/>
+        </w:rPr>
+        <w:t>It will give all the details of the book and its author details.</w:t>
+      </w:r>
+    </w:p>
+    <w:p>
+      <w:pPr>
+        <w:shd w:val="clear" w:color="auto" w:fill="FFFFFF"/>
+        <w:spacing w:before="100" w:beforeAutospacing="1" w:after="100" w:afterAutospacing="1" w:line="240" w:lineRule="auto"/>
+        <w:rPr>
+          <w:rFonts w:ascii="Segoe UI" w:eastAsia="Times New Roman" w:hAnsi="Segoe UI" w:cs="Segoe UI"/>
+          <w:color w:val="1B1B1B"/>
+          <w:sz w:val="24"/>
+          <w:szCs w:val="24"/>
+          <w:lang w:eastAsia="en-IN"/>
+        </w:rPr>
+      </w:pPr>
     </w:p>
     <w:p>
       <w:pPr>

</xml_diff>

<commit_message>
added a new assignment
</commit_message>
<xml_diff>
--- a/assignment-javascript-class.docx
+++ b/assignment-javascript-class.docx
@@ -31,6 +31,7 @@
         </w:rPr>
         <w:t xml:space="preserve">In this task we </w:t>
       </w:r>
+      <w:proofErr w:type="gramStart"/>
       <w:r>
         <w:rPr>
           <w:rFonts w:ascii="Segoe UI" w:hAnsi="Segoe UI" w:cs="Segoe UI"/>
@@ -52,6 +53,7 @@
         </w:rPr>
         <w:t>have</w:t>
       </w:r>
+      <w:proofErr w:type="gramEnd"/>
       <w:r>
         <w:rPr>
           <w:rFonts w:ascii="Segoe UI" w:hAnsi="Segoe UI" w:cs="Segoe UI"/>
@@ -123,7 +125,23 @@
           <w:rFonts w:ascii="Segoe UI" w:hAnsi="Segoe UI" w:cs="Segoe UI"/>
           <w:color w:val="1B1B1B"/>
         </w:rPr>
-        <w:t>. This class only models shapes for which all sides are the same length, like a square or an equilateral triangle.</w:t>
+        <w:t xml:space="preserve">. This class only models </w:t>
+      </w:r>
+      <w:proofErr w:type="gramStart"/>
+      <w:r>
+        <w:rPr>
+          <w:rFonts w:ascii="Segoe UI" w:hAnsi="Segoe UI" w:cs="Segoe UI"/>
+          <w:color w:val="1B1B1B"/>
+        </w:rPr>
+        <w:t>shapes</w:t>
+      </w:r>
+      <w:proofErr w:type="gramEnd"/>
+      <w:r>
+        <w:rPr>
+          <w:rFonts w:ascii="Segoe UI" w:hAnsi="Segoe UI" w:cs="Segoe UI"/>
+          <w:color w:val="1B1B1B"/>
+        </w:rPr>
+        <w:t xml:space="preserve"> for which all sides are the same length, like a square or an equilateral triangle.</w:t>
       </w:r>
     </w:p>
     <w:p>
@@ -265,6 +283,7 @@
         <w:t>Add a new method </w:t>
       </w:r>
       <w:proofErr w:type="spellStart"/>
+      <w:proofErr w:type="gramStart"/>
       <w:r>
         <w:rPr>
           <w:rFonts w:ascii="Courier New" w:eastAsia="Times New Roman" w:hAnsi="Courier New" w:cs="Courier New"/>
@@ -284,7 +303,18 @@
           <w:szCs w:val="20"/>
           <w:lang w:eastAsia="en-IN"/>
         </w:rPr>
-        <w:t>()</w:t>
+        <w:t>(</w:t>
+      </w:r>
+      <w:proofErr w:type="gramEnd"/>
+      <w:r>
+        <w:rPr>
+          <w:rFonts w:ascii="Courier New" w:eastAsia="Times New Roman" w:hAnsi="Courier New" w:cs="Courier New"/>
+          <w:color w:val="1B1B1B"/>
+          <w:sz w:val="20"/>
+          <w:szCs w:val="20"/>
+          <w:lang w:eastAsia="en-IN"/>
+        </w:rPr>
+        <w:t>)</w:t>
       </w:r>
       <w:r>
         <w:rPr>
@@ -473,6 +503,7 @@
         <w:t>Call your </w:t>
       </w:r>
       <w:proofErr w:type="spellStart"/>
+      <w:proofErr w:type="gramStart"/>
       <w:r>
         <w:rPr>
           <w:rFonts w:ascii="Courier New" w:eastAsia="Times New Roman" w:hAnsi="Courier New" w:cs="Courier New"/>
@@ -492,7 +523,18 @@
           <w:szCs w:val="20"/>
           <w:lang w:eastAsia="en-IN"/>
         </w:rPr>
-        <w:t>()</w:t>
+        <w:t>(</w:t>
+      </w:r>
+      <w:proofErr w:type="gramEnd"/>
+      <w:r>
+        <w:rPr>
+          <w:rFonts w:ascii="Courier New" w:eastAsia="Times New Roman" w:hAnsi="Courier New" w:cs="Courier New"/>
+          <w:color w:val="1B1B1B"/>
+          <w:sz w:val="20"/>
+          <w:szCs w:val="20"/>
+          <w:lang w:eastAsia="en-IN"/>
+        </w:rPr>
+        <w:t>)</w:t>
       </w:r>
       <w:r>
         <w:rPr>
@@ -681,6 +723,7 @@
         <w:t>Call </w:t>
       </w:r>
       <w:proofErr w:type="spellStart"/>
+      <w:proofErr w:type="gramStart"/>
       <w:r>
         <w:rPr>
           <w:rFonts w:ascii="Courier New" w:eastAsia="Times New Roman" w:hAnsi="Courier New" w:cs="Courier New"/>
@@ -692,6 +735,7 @@
         <w:t>triangle.calcPerimeter</w:t>
       </w:r>
       <w:proofErr w:type="spellEnd"/>
+      <w:proofErr w:type="gramEnd"/>
       <w:r>
         <w:rPr>
           <w:rFonts w:ascii="Courier New" w:eastAsia="Times New Roman" w:hAnsi="Courier New" w:cs="Courier New"/>
@@ -733,7 +777,29 @@
           <w:szCs w:val="24"/>
           <w:lang w:eastAsia="en-IN"/>
         </w:rPr>
-        <w:t xml:space="preserve">2.Create a Employee class having  properties </w:t>
+        <w:t xml:space="preserve">2.Create a Employee class </w:t>
+      </w:r>
+      <w:proofErr w:type="gramStart"/>
+      <w:r>
+        <w:rPr>
+          <w:rFonts w:ascii="Segoe UI" w:eastAsia="Times New Roman" w:hAnsi="Segoe UI" w:cs="Segoe UI"/>
+          <w:color w:val="1B1B1B"/>
+          <w:sz w:val="24"/>
+          <w:szCs w:val="24"/>
+          <w:lang w:eastAsia="en-IN"/>
+        </w:rPr>
+        <w:t>having  properties</w:t>
+      </w:r>
+      <w:proofErr w:type="gramEnd"/>
+      <w:r>
+        <w:rPr>
+          <w:rFonts w:ascii="Segoe UI" w:eastAsia="Times New Roman" w:hAnsi="Segoe UI" w:cs="Segoe UI"/>
+          <w:color w:val="1B1B1B"/>
+          <w:sz w:val="24"/>
+          <w:szCs w:val="24"/>
+          <w:lang w:eastAsia="en-IN"/>
+        </w:rPr>
+        <w:t xml:space="preserve"> </w:t>
       </w:r>
       <w:proofErr w:type="spellStart"/>
       <w:r>
@@ -780,6 +846,7 @@
         <w:t xml:space="preserve">. Create a method called </w:t>
       </w:r>
       <w:proofErr w:type="spellStart"/>
+      <w:proofErr w:type="gramStart"/>
       <w:r>
         <w:rPr>
           <w:rFonts w:ascii="Segoe UI" w:eastAsia="Times New Roman" w:hAnsi="Segoe UI" w:cs="Segoe UI"/>
@@ -799,9 +866,21 @@
           <w:szCs w:val="24"/>
           <w:lang w:eastAsia="en-IN"/>
         </w:rPr>
-        <w:t xml:space="preserve">() that will show details of  the employee. Create another method named </w:t>
+        <w:t>(</w:t>
+      </w:r>
+      <w:proofErr w:type="gramEnd"/>
+      <w:r>
+        <w:rPr>
+          <w:rFonts w:ascii="Segoe UI" w:eastAsia="Times New Roman" w:hAnsi="Segoe UI" w:cs="Segoe UI"/>
+          <w:color w:val="1B1B1B"/>
+          <w:sz w:val="24"/>
+          <w:szCs w:val="24"/>
+          <w:lang w:eastAsia="en-IN"/>
+        </w:rPr>
+        <w:t xml:space="preserve">) that will show details of  the employee. Create another method named </w:t>
       </w:r>
       <w:proofErr w:type="spellStart"/>
+      <w:proofErr w:type="gramStart"/>
       <w:r>
         <w:rPr>
           <w:rFonts w:ascii="Segoe UI" w:eastAsia="Times New Roman" w:hAnsi="Segoe UI" w:cs="Segoe UI"/>
@@ -841,7 +920,18 @@
           <w:szCs w:val="24"/>
           <w:lang w:eastAsia="en-IN"/>
         </w:rPr>
-        <w:t>() that will show details of all the objects(note. Create 5 objects here) in tabular format like.</w:t>
+        <w:t>(</w:t>
+      </w:r>
+      <w:proofErr w:type="gramEnd"/>
+      <w:r>
+        <w:rPr>
+          <w:rFonts w:ascii="Segoe UI" w:eastAsia="Times New Roman" w:hAnsi="Segoe UI" w:cs="Segoe UI"/>
+          <w:color w:val="1B1B1B"/>
+          <w:sz w:val="24"/>
+          <w:szCs w:val="24"/>
+          <w:lang w:eastAsia="en-IN"/>
+        </w:rPr>
+        <w:t>) that will show details of all the objects(note. Create 5 objects here) in tabular format like.</w:t>
       </w:r>
       <w:r>
         <w:rPr>
@@ -873,7 +963,29 @@
           <w:szCs w:val="24"/>
           <w:lang w:eastAsia="en-IN"/>
         </w:rPr>
-        <w:t xml:space="preserve"> function(Note: here use object </w:t>
+        <w:t xml:space="preserve"> </w:t>
+      </w:r>
+      <w:proofErr w:type="gramStart"/>
+      <w:r>
+        <w:rPr>
+          <w:rFonts w:ascii="Segoe UI" w:eastAsia="Times New Roman" w:hAnsi="Segoe UI" w:cs="Segoe UI"/>
+          <w:color w:val="1B1B1B"/>
+          <w:sz w:val="24"/>
+          <w:szCs w:val="24"/>
+          <w:lang w:eastAsia="en-IN"/>
+        </w:rPr>
+        <w:t>function(</w:t>
+      </w:r>
+      <w:proofErr w:type="gramEnd"/>
+      <w:r>
+        <w:rPr>
+          <w:rFonts w:ascii="Segoe UI" w:eastAsia="Times New Roman" w:hAnsi="Segoe UI" w:cs="Segoe UI"/>
+          <w:color w:val="1B1B1B"/>
+          <w:sz w:val="24"/>
+          <w:szCs w:val="24"/>
+          <w:lang w:eastAsia="en-IN"/>
+        </w:rPr>
+        <w:t xml:space="preserve">Note: here use object </w:t>
       </w:r>
       <w:proofErr w:type="spellStart"/>
       <w:r>
@@ -1075,6 +1187,7 @@
           <w:lang w:eastAsia="en-IN"/>
         </w:rPr>
       </w:pPr>
+      <w:proofErr w:type="gramStart"/>
       <w:r>
         <w:rPr>
           <w:rFonts w:ascii="Segoe UI" w:eastAsia="Times New Roman" w:hAnsi="Segoe UI" w:cs="Segoe UI"/>
@@ -1085,6 +1198,7 @@
         </w:rPr>
         <w:t>BAR  IT</w:t>
       </w:r>
+      <w:proofErr w:type="gramEnd"/>
     </w:p>
     <w:p>
       <w:pPr>
@@ -1139,7 +1253,29 @@
           <w:szCs w:val="24"/>
           <w:lang w:eastAsia="en-IN"/>
         </w:rPr>
-        <w:t xml:space="preserve"> is having 3 number arguments. Create a class C that is inherited from(extends) class B.  Now create one object of class C, so that all the class constructor should get called.(Note: Every class constructor should have a console.log method)</w:t>
+        <w:t xml:space="preserve"> is having 3 number arguments. Create a class C that is inherited from(extends) class B.  Now create one object of class C, so that all the class constructor should get </w:t>
+      </w:r>
+      <w:proofErr w:type="gramStart"/>
+      <w:r>
+        <w:rPr>
+          <w:rFonts w:ascii="Segoe UI" w:eastAsia="Times New Roman" w:hAnsi="Segoe UI" w:cs="Segoe UI"/>
+          <w:color w:val="1B1B1B"/>
+          <w:sz w:val="24"/>
+          <w:szCs w:val="24"/>
+          <w:lang w:eastAsia="en-IN"/>
+        </w:rPr>
+        <w:t>called.(</w:t>
+      </w:r>
+      <w:proofErr w:type="gramEnd"/>
+      <w:r>
+        <w:rPr>
+          <w:rFonts w:ascii="Segoe UI" w:eastAsia="Times New Roman" w:hAnsi="Segoe UI" w:cs="Segoe UI"/>
+          <w:color w:val="1B1B1B"/>
+          <w:sz w:val="24"/>
+          <w:szCs w:val="24"/>
+          <w:lang w:eastAsia="en-IN"/>
+        </w:rPr>
+        <w:t>Note: Every class constructor should have a console.log method)</w:t>
       </w:r>
     </w:p>
     <w:p>
@@ -1162,7 +1298,29 @@
           <w:szCs w:val="24"/>
           <w:lang w:eastAsia="en-IN"/>
         </w:rPr>
-        <w:t xml:space="preserve">4. Create a Book class and a Author class. </w:t>
+        <w:t xml:space="preserve">4. Create a Book class and </w:t>
+      </w:r>
+      <w:proofErr w:type="gramStart"/>
+      <w:r>
+        <w:rPr>
+          <w:rFonts w:ascii="Segoe UI" w:eastAsia="Times New Roman" w:hAnsi="Segoe UI" w:cs="Segoe UI"/>
+          <w:color w:val="1B1B1B"/>
+          <w:sz w:val="24"/>
+          <w:szCs w:val="24"/>
+          <w:lang w:eastAsia="en-IN"/>
+        </w:rPr>
+        <w:t>a</w:t>
+      </w:r>
+      <w:proofErr w:type="gramEnd"/>
+      <w:r>
+        <w:rPr>
+          <w:rFonts w:ascii="Segoe UI" w:eastAsia="Times New Roman" w:hAnsi="Segoe UI" w:cs="Segoe UI"/>
+          <w:color w:val="1B1B1B"/>
+          <w:sz w:val="24"/>
+          <w:szCs w:val="24"/>
+          <w:lang w:eastAsia="en-IN"/>
+        </w:rPr>
+        <w:t xml:space="preserve"> Author class. </w:t>
       </w:r>
     </w:p>
     <w:p>
@@ -1188,15 +1346,27 @@
         <w:t xml:space="preserve">Author class constructor will take </w:t>
       </w:r>
       <w:proofErr w:type="spellStart"/>
-      <w:r>
-        <w:rPr>
-          <w:rFonts w:ascii="Segoe UI" w:eastAsia="Times New Roman" w:hAnsi="Segoe UI" w:cs="Segoe UI"/>
-          <w:color w:val="1B1B1B"/>
-          <w:sz w:val="24"/>
-          <w:szCs w:val="24"/>
-          <w:lang w:eastAsia="en-IN"/>
-        </w:rPr>
-        <w:t>authorid,name,contactno,address</w:t>
+      <w:proofErr w:type="gramStart"/>
+      <w:r>
+        <w:rPr>
+          <w:rFonts w:ascii="Segoe UI" w:eastAsia="Times New Roman" w:hAnsi="Segoe UI" w:cs="Segoe UI"/>
+          <w:color w:val="1B1B1B"/>
+          <w:sz w:val="24"/>
+          <w:szCs w:val="24"/>
+          <w:lang w:eastAsia="en-IN"/>
+        </w:rPr>
+        <w:t>authorid,name</w:t>
+      </w:r>
+      <w:proofErr w:type="gramEnd"/>
+      <w:r>
+        <w:rPr>
+          <w:rFonts w:ascii="Segoe UI" w:eastAsia="Times New Roman" w:hAnsi="Segoe UI" w:cs="Segoe UI"/>
+          <w:color w:val="1B1B1B"/>
+          <w:sz w:val="24"/>
+          <w:szCs w:val="24"/>
+          <w:lang w:eastAsia="en-IN"/>
+        </w:rPr>
+        <w:t>,contactno,address</w:t>
       </w:r>
       <w:proofErr w:type="spellEnd"/>
       <w:r>
@@ -1234,15 +1404,27 @@
         <w:t xml:space="preserve">Book class constructor will take </w:t>
       </w:r>
       <w:proofErr w:type="spellStart"/>
-      <w:r>
-        <w:rPr>
-          <w:rFonts w:ascii="Segoe UI" w:eastAsia="Times New Roman" w:hAnsi="Segoe UI" w:cs="Segoe UI"/>
-          <w:color w:val="1B1B1B"/>
-          <w:sz w:val="24"/>
-          <w:szCs w:val="24"/>
-          <w:lang w:eastAsia="en-IN"/>
-        </w:rPr>
-        <w:t>bookid,bookname,authorid</w:t>
+      <w:proofErr w:type="gramStart"/>
+      <w:r>
+        <w:rPr>
+          <w:rFonts w:ascii="Segoe UI" w:eastAsia="Times New Roman" w:hAnsi="Segoe UI" w:cs="Segoe UI"/>
+          <w:color w:val="1B1B1B"/>
+          <w:sz w:val="24"/>
+          <w:szCs w:val="24"/>
+          <w:lang w:eastAsia="en-IN"/>
+        </w:rPr>
+        <w:t>bookid,bookname</w:t>
+      </w:r>
+      <w:proofErr w:type="gramEnd"/>
+      <w:r>
+        <w:rPr>
+          <w:rFonts w:ascii="Segoe UI" w:eastAsia="Times New Roman" w:hAnsi="Segoe UI" w:cs="Segoe UI"/>
+          <w:color w:val="1B1B1B"/>
+          <w:sz w:val="24"/>
+          <w:szCs w:val="24"/>
+          <w:lang w:eastAsia="en-IN"/>
+        </w:rPr>
+        <w:t>,authorid</w:t>
       </w:r>
       <w:r>
         <w:rPr>
@@ -1332,15 +1514,27 @@
           <w:lang w:eastAsia="en-IN"/>
         </w:rPr>
       </w:pPr>
-      <w:r>
-        <w:rPr>
-          <w:rFonts w:ascii="Segoe UI" w:eastAsia="Times New Roman" w:hAnsi="Segoe UI" w:cs="Segoe UI"/>
-          <w:color w:val="1B1B1B"/>
-          <w:sz w:val="24"/>
-          <w:szCs w:val="24"/>
-          <w:lang w:eastAsia="en-IN"/>
-        </w:rPr>
-        <w:t xml:space="preserve">Create  method in book class: </w:t>
+      <w:proofErr w:type="gramStart"/>
+      <w:r>
+        <w:rPr>
+          <w:rFonts w:ascii="Segoe UI" w:eastAsia="Times New Roman" w:hAnsi="Segoe UI" w:cs="Segoe UI"/>
+          <w:color w:val="1B1B1B"/>
+          <w:sz w:val="24"/>
+          <w:szCs w:val="24"/>
+          <w:lang w:eastAsia="en-IN"/>
+        </w:rPr>
+        <w:t>Create  method</w:t>
+      </w:r>
+      <w:proofErr w:type="gramEnd"/>
+      <w:r>
+        <w:rPr>
+          <w:rFonts w:ascii="Segoe UI" w:eastAsia="Times New Roman" w:hAnsi="Segoe UI" w:cs="Segoe UI"/>
+          <w:color w:val="1B1B1B"/>
+          <w:sz w:val="24"/>
+          <w:szCs w:val="24"/>
+          <w:lang w:eastAsia="en-IN"/>
+        </w:rPr>
+        <w:t xml:space="preserve"> in book class: </w:t>
       </w:r>
       <w:proofErr w:type="spellStart"/>
       <w:r>
@@ -1386,6 +1580,77 @@
           <w:lang w:eastAsia="en-IN"/>
         </w:rPr>
         <w:t>It will give all the details of the book and its author details.</w:t>
+      </w:r>
+    </w:p>
+    <w:p>
+      <w:pPr>
+        <w:shd w:val="clear" w:color="auto" w:fill="FFFFFF"/>
+        <w:spacing w:before="100" w:beforeAutospacing="1" w:after="100" w:afterAutospacing="1" w:line="240" w:lineRule="auto"/>
+        <w:rPr>
+          <w:rFonts w:ascii="Segoe UI" w:eastAsia="Times New Roman" w:hAnsi="Segoe UI" w:cs="Segoe UI"/>
+          <w:color w:val="1B1B1B"/>
+          <w:sz w:val="24"/>
+          <w:szCs w:val="24"/>
+          <w:lang w:eastAsia="en-IN"/>
+        </w:rPr>
+      </w:pPr>
+    </w:p>
+    <w:p>
+      <w:pPr>
+        <w:shd w:val="clear" w:color="auto" w:fill="FFFFFF"/>
+        <w:spacing w:before="100" w:beforeAutospacing="1" w:after="100" w:afterAutospacing="1" w:line="240" w:lineRule="auto"/>
+        <w:rPr>
+          <w:rFonts w:ascii="Segoe UI" w:eastAsia="Times New Roman" w:hAnsi="Segoe UI" w:cs="Segoe UI"/>
+          <w:color w:val="1B1B1B"/>
+          <w:sz w:val="24"/>
+          <w:szCs w:val="24"/>
+          <w:lang w:eastAsia="en-IN"/>
+        </w:rPr>
+      </w:pPr>
+      <w:r>
+        <w:rPr>
+          <w:rFonts w:ascii="Segoe UI" w:eastAsia="Times New Roman" w:hAnsi="Segoe UI" w:cs="Segoe UI"/>
+          <w:color w:val="1B1B1B"/>
+          <w:sz w:val="24"/>
+          <w:szCs w:val="24"/>
+          <w:lang w:eastAsia="en-IN"/>
+        </w:rPr>
+        <w:t xml:space="preserve">q-5: All the examples of String and Date object method practiced from </w:t>
+      </w:r>
+      <w:proofErr w:type="gramStart"/>
+      <w:r>
+        <w:rPr>
+          <w:rFonts w:ascii="Segoe UI" w:eastAsia="Times New Roman" w:hAnsi="Segoe UI" w:cs="Segoe UI"/>
+          <w:color w:val="1B1B1B"/>
+          <w:sz w:val="24"/>
+          <w:szCs w:val="24"/>
+          <w:lang w:eastAsia="en-IN"/>
+        </w:rPr>
+        <w:t>w3schools.com.(</w:t>
+      </w:r>
+      <w:proofErr w:type="gramEnd"/>
+      <w:r>
+        <w:t xml:space="preserve"> </w:t>
+      </w:r>
+      <w:r>
+        <w:rPr>
+          <w:rFonts w:ascii="Segoe UI" w:eastAsia="Times New Roman" w:hAnsi="Segoe UI" w:cs="Segoe UI"/>
+          <w:color w:val="1B1B1B"/>
+          <w:sz w:val="24"/>
+          <w:szCs w:val="24"/>
+          <w:lang w:eastAsia="en-IN"/>
+        </w:rPr>
+        <w:t>https://www.w3schools.com/jsref/jsref_obj_string.asp</w:t>
+      </w:r>
+      <w:r>
+        <w:rPr>
+          <w:rFonts w:ascii="Segoe UI" w:eastAsia="Times New Roman" w:hAnsi="Segoe UI" w:cs="Segoe UI"/>
+          <w:color w:val="1B1B1B"/>
+          <w:sz w:val="24"/>
+          <w:szCs w:val="24"/>
+          <w:lang w:eastAsia="en-IN"/>
+        </w:rPr>
+        <w:t>)</w:t>
       </w:r>
     </w:p>
     <w:p>

</xml_diff>